<commit_message>
Update Relazione Progetto Bollicine.docx
</commit_message>
<xml_diff>
--- a/Relazione Progetto Bollicine.docx
+++ b/Relazione Progetto Bollicine.docx
@@ -17,10 +17,7 @@
         <w:jc w:val="right"/>
       </w:pPr>
       <w:r>
-        <w:t xml:space="preserve">Corso di </w:t>
-      </w:r>
-      <w:r>
-        <w:t>Fondamenti di intelligenza artificiale</w:t>
+        <w:t>Corso di Fondamenti di intelligenza artificiale</w:t>
       </w:r>
     </w:p>
     <w:p>
@@ -590,7 +587,23 @@
           <w:sz w:val="24"/>
           <w:szCs w:val="24"/>
         </w:rPr>
-        <w:t>Nel caso di riconoscimento specifico, la scopo `e qu</w:t>
+        <w:t>Nel caso di ricon</w:t>
+      </w:r>
+      <w:r>
+        <w:rPr>
+          <w:sz w:val="24"/>
+          <w:szCs w:val="24"/>
+        </w:rPr>
+        <w:t>oscimento specifico, la scopo è</w:t>
+      </w:r>
+      <w:bookmarkStart w:id="0" w:name="_GoBack"/>
+      <w:bookmarkEnd w:id="0"/>
+      <w:r>
+        <w:rPr>
+          <w:sz w:val="24"/>
+          <w:szCs w:val="24"/>
+        </w:rPr>
+        <w:t xml:space="preserve"> qu</w:t>
       </w:r>
       <w:r>
         <w:rPr>
@@ -1106,10 +1119,7 @@
               </w:rPr>
             </w:pPr>
             <w:r>
-              <w:t>Etichettatore della bottiglia</w:t>
-            </w:r>
-            <w:r>
-              <w:t xml:space="preserve"> nell’immagine</w:t>
+              <w:t>Etichettatore della bottiglia nell’immagine</w:t>
             </w:r>
           </w:p>
         </w:tc>
@@ -1411,28 +1421,7 @@
           <w:sz w:val="24"/>
           <w:szCs w:val="24"/>
         </w:rPr>
-        <w:t xml:space="preserve">” ovvero, contiene due sottocartelle: </w:t>
-      </w:r>
-      <w:r>
-        <w:rPr>
-          <w:sz w:val="24"/>
-          <w:szCs w:val="24"/>
-        </w:rPr>
-        <w:t>“bianco” e “rosso” contenenti risp</w:t>
-      </w:r>
-      <w:r>
-        <w:rPr>
-          <w:sz w:val="24"/>
-          <w:szCs w:val="24"/>
-        </w:rPr>
-        <w:t>ettivamente 20</w:t>
-      </w:r>
-      <w:r>
-        <w:rPr>
-          <w:sz w:val="24"/>
-          <w:szCs w:val="24"/>
-        </w:rPr>
-        <w:t xml:space="preserve"> immagini di bottiglie di vini appartenenti alle categorie descritte dal nome della cartella.</w:t>
+        <w:t>” ovvero, contiene due sottocartelle: “bianco” e “rosso” contenenti rispettivamente 20 immagini di bottiglie di vini appartenenti alle categorie descritte dal nome della cartella.</w:t>
       </w:r>
     </w:p>
     <w:p>
@@ -2770,6 +2759,7 @@
       </w:pPr>
       <w:r>
         <w:rPr>
+          <w:noProof/>
           <w:lang w:eastAsia="it-IT"/>
         </w:rPr>
         <w:drawing>
@@ -2874,8 +2864,10 @@
       </w:pPr>
       <w:r>
         <w:rPr>
-          <w:sz w:val="24"/>
-          <w:szCs w:val="24"/>
+          <w:noProof/>
+          <w:sz w:val="24"/>
+          <w:szCs w:val="24"/>
+          <w:lang w:eastAsia="it-IT"/>
         </w:rPr>
         <w:drawing>
           <wp:inline distT="0" distB="0" distL="0" distR="0" wp14:anchorId="7F404D60" wp14:editId="265E462F">
@@ -3130,17 +3122,7 @@
           <w:szCs w:val="24"/>
           <w:lang w:eastAsia="it-IT"/>
         </w:rPr>
-        <w:t xml:space="preserve"> che potrebbe rivelarsi utile anche </w:t>
-      </w:r>
-      <w:bookmarkStart w:id="0" w:name="_GoBack"/>
-      <w:bookmarkEnd w:id="0"/>
-      <w:r>
-        <w:rPr>
-          <w:sz w:val="24"/>
-          <w:szCs w:val="24"/>
-          <w:lang w:eastAsia="it-IT"/>
-        </w:rPr>
-        <w:t>ad altri utenti.</w:t>
+        <w:t xml:space="preserve"> che potrebbe rivelarsi utile anche ad altri utenti.</w:t>
       </w:r>
     </w:p>
     <w:p>
@@ -4086,6 +4068,7 @@
   <w:style w:type="character" w:default="1" w:styleId="Carpredefinitoparagrafo">
     <w:name w:val="Default Paragraph Font"/>
     <w:uiPriority w:val="1"/>
+    <w:semiHidden/>
     <w:unhideWhenUsed/>
   </w:style>
   <w:style w:type="table" w:default="1" w:styleId="Tabellanormale">

</xml_diff>